<commit_message>
Update to contain all "Tasks"
</commit_message>
<xml_diff>
--- a/Ich erstelle eine Klasse.docx
+++ b/Ich erstelle eine Klasse.docx
@@ -27,11 +27,9 @@
       <w:r>
         <w:t xml:space="preserve"> und aus der Menge (ml) und den Kalorien </w:t>
       </w:r>
-      <w:proofErr w:type="gramStart"/>
-      <w:r>
-        <w:t>den gesamt Kalorien</w:t>
-      </w:r>
-      <w:proofErr w:type="gramEnd"/>
+      <w:r>
+        <w:t>den gesamten Kalorien</w:t>
+      </w:r>
       <w:r>
         <w:t xml:space="preserve"> verbrauch berechnen.</w:t>
       </w:r>
@@ -60,21 +58,17 @@
       <w:r>
         <w:t xml:space="preserve">Attribute festlegen (z.B. </w:t>
       </w:r>
-      <w:proofErr w:type="spellStart"/>
-      <w:r>
-        <w:t>name</w:t>
-      </w:r>
-      <w:proofErr w:type="spellEnd"/>
-      <w:r>
-        <w:t xml:space="preserve"> des Getränks, Menge, </w:t>
-      </w:r>
-      <w:proofErr w:type="gramStart"/>
-      <w:r>
-        <w:t>Kalorien,...</w:t>
-      </w:r>
-      <w:proofErr w:type="gramEnd"/>
-      <w:r>
-        <w:t>);</w:t>
+      <w:r>
+        <w:t>Name</w:t>
+      </w:r>
+      <w:r>
+        <w:t xml:space="preserve"> des Getränks, Menge, Kalorien,</w:t>
+      </w:r>
+      <w:r>
+        <w:t xml:space="preserve"> </w:t>
+      </w:r>
+      <w:r>
+        <w:t>...);</w:t>
       </w:r>
     </w:p>
     <w:p>
@@ -86,7 +80,10 @@
         </w:numPr>
       </w:pPr>
       <w:r>
-        <w:t xml:space="preserve">Konstruktoren (leer, also </w:t>
+        <w:t>Kon</w:t>
+      </w:r>
+      <w:r>
+        <w:t xml:space="preserve">struktoren (leer, also </w:t>
       </w:r>
       <w:proofErr w:type="spellStart"/>
       <w:r>
@@ -96,9 +93,17 @@
       <w:r>
         <w:t xml:space="preserve"> </w:t>
       </w:r>
+      <w:proofErr w:type="spellStart"/>
       <w:proofErr w:type="gramStart"/>
       <w:r>
-        <w:t>Getränk(</w:t>
+        <w:t>Getrae</w:t>
+      </w:r>
+      <w:r>
+        <w:t>nk</w:t>
+      </w:r>
+      <w:proofErr w:type="spellEnd"/>
+      <w:r>
+        <w:t>(</w:t>
       </w:r>
       <w:proofErr w:type="gramEnd"/>
       <w:r>
@@ -113,8 +118,205 @@
           <w:numId w:val="1"/>
         </w:numPr>
       </w:pPr>
+      <w:r>
+        <w:t xml:space="preserve">Methoden zum </w:t>
+      </w:r>
+      <w:proofErr w:type="spellStart"/>
+      <w:r>
+        <w:t>setzen</w:t>
+      </w:r>
+      <w:proofErr w:type="spellEnd"/>
+      <w:r>
+        <w:t xml:space="preserve"> der Werte, zum Berechnen der Kalorien</w:t>
+      </w:r>
+    </w:p>
+    <w:p>
+      <w:pPr>
+        <w:pStyle w:val="Listenabsatz"/>
+        <w:numPr>
+          <w:ilvl w:val="1"/>
+          <w:numId w:val="1"/>
+        </w:numPr>
+      </w:pPr>
+      <w:proofErr w:type="spellStart"/>
+      <w:proofErr w:type="gramStart"/>
+      <w:r>
+        <w:t>toString</w:t>
+      </w:r>
+      <w:proofErr w:type="spellEnd"/>
+      <w:r>
+        <w:t>(</w:t>
+      </w:r>
+      <w:proofErr w:type="gramEnd"/>
+      <w:r>
+        <w:t>) um alles als T</w:t>
+      </w:r>
+      <w:r>
+        <w:t xml:space="preserve">ext Darzustellen (kein </w:t>
+      </w:r>
+      <w:proofErr w:type="spellStart"/>
+      <w:r>
+        <w:t>System.out.println</w:t>
+      </w:r>
+      <w:proofErr w:type="spellEnd"/>
+      <w:r>
+        <w:t xml:space="preserve"> </w:t>
+      </w:r>
+      <w:r>
+        <w:t>!)</w:t>
+      </w:r>
+    </w:p>
+    <w:p>
+      <w:pPr>
+        <w:pStyle w:val="Listenabsatz"/>
+        <w:numPr>
+          <w:ilvl w:val="0"/>
+          <w:numId w:val="1"/>
+        </w:numPr>
+      </w:pPr>
+      <w:r>
+        <w:t>Test Klasse</w:t>
+      </w:r>
+    </w:p>
+    <w:p>
+      <w:pPr>
+        <w:pStyle w:val="Listenabsatz"/>
+        <w:numPr>
+          <w:ilvl w:val="1"/>
+          <w:numId w:val="1"/>
+        </w:numPr>
+      </w:pPr>
+      <w:r>
+        <w:t xml:space="preserve">Main </w:t>
+      </w:r>
+      <w:r>
+        <w:t>M</w:t>
+      </w:r>
+      <w:r>
+        <w:t>ethoden</w:t>
+      </w:r>
+    </w:p>
+    <w:p>
+      <w:pPr>
+        <w:pStyle w:val="Listenabsatz"/>
+        <w:numPr>
+          <w:ilvl w:val="1"/>
+          <w:numId w:val="1"/>
+        </w:numPr>
+      </w:pPr>
+      <w:r>
+        <w:t xml:space="preserve">Mit </w:t>
+      </w:r>
+      <w:proofErr w:type="spellStart"/>
+      <w:r>
+        <w:t>new</w:t>
+      </w:r>
+      <w:proofErr w:type="spellEnd"/>
+      <w:r>
+        <w:t xml:space="preserve"> Objekte erstellen</w:t>
+      </w:r>
+    </w:p>
+    <w:p>
+      <w:pPr>
+        <w:pStyle w:val="Listenabsatz"/>
+        <w:numPr>
+          <w:ilvl w:val="1"/>
+          <w:numId w:val="1"/>
+        </w:numPr>
+      </w:pPr>
+      <w:r>
+        <w:t>Werte Setzen</w:t>
+      </w:r>
+    </w:p>
+    <w:p>
+      <w:pPr>
+        <w:pStyle w:val="Listenabsatz"/>
+        <w:numPr>
+          <w:ilvl w:val="1"/>
+          <w:numId w:val="1"/>
+        </w:numPr>
+      </w:pPr>
+      <w:r>
+        <w:t xml:space="preserve">Ausgaben erstellen mit </w:t>
+      </w:r>
+      <w:proofErr w:type="spellStart"/>
+      <w:r>
+        <w:t>System.out.println</w:t>
+      </w:r>
+      <w:proofErr w:type="spellEnd"/>
+      <w:proofErr w:type="gramStart"/>
+      <w:r>
+        <w:t>(</w:t>
+      </w:r>
+      <w:r>
+        <w:t xml:space="preserve"> </w:t>
+      </w:r>
+      <w:proofErr w:type="spellStart"/>
+      <w:r>
+        <w:t>meinGetraenk</w:t>
+      </w:r>
+      <w:proofErr w:type="spellEnd"/>
+      <w:proofErr w:type="gramEnd"/>
+      <w:r>
+        <w:t xml:space="preserve"> </w:t>
+      </w:r>
+      <w:r>
+        <w:t>)</w:t>
+      </w:r>
+      <w:r>
+        <w:t xml:space="preserve"> </w:t>
+      </w:r>
+      <w:r>
+        <w:t>.</w:t>
+      </w:r>
+    </w:p>
+    <w:p>
+      <w:pPr>
+        <w:pStyle w:val="Listenabsatz"/>
+        <w:numPr>
+          <w:ilvl w:val="1"/>
+          <w:numId w:val="1"/>
+        </w:numPr>
+      </w:pPr>
+      <w:r>
+        <w:t xml:space="preserve">Die Eingabe zu einem Objekt durch ein GUI abfragen (oder auch </w:t>
+      </w:r>
+      <w:proofErr w:type="spellStart"/>
+      <w:r>
+        <w:t>JInputDialog</w:t>
+      </w:r>
+      <w:proofErr w:type="spellEnd"/>
+      <w:r>
+        <w:t>) und das damit erstellte Objekt „ausgeben“</w:t>
+      </w:r>
+    </w:p>
+    <w:p>
+      <w:pPr>
+        <w:pStyle w:val="Listenabsatz"/>
+        <w:numPr>
+          <w:ilvl w:val="1"/>
+          <w:numId w:val="1"/>
+        </w:numPr>
+      </w:pPr>
+      <w:r>
+        <w:t xml:space="preserve">In einer Schleife viele Objekte erstellen und erst </w:t>
+      </w:r>
+      <w:proofErr w:type="gramStart"/>
+      <w:r>
+        <w:t>abbrechen</w:t>
+      </w:r>
+      <w:proofErr w:type="gramEnd"/>
+      <w:r>
+        <w:t xml:space="preserve"> wenn der Benutzer es sagt.</w:t>
+      </w:r>
+      <w:r>
+        <w:t xml:space="preserve"> Alle Objekte werde</w:t>
+      </w:r>
       <w:bookmarkStart w:id="0" w:name="_GoBack"/>
       <w:bookmarkEnd w:id="0"/>
+      <w:r>
+        <w:t>n Ausgegeben</w:t>
+      </w:r>
     </w:p>
     <w:sectPr>
       <w:pgSz w:w="11900" w:h="16840"/>

</xml_diff>